<commit_message>
Trim my portion of audio and fix title page auto play
</commit_message>
<xml_diff>
--- a/script_mhchan3.docx
+++ b/script_mhchan3.docx
@@ -17,7 +17,13 @@
       </w:r>
       <w:proofErr w:type="gramEnd"/>
       <w:r>
-        <w:t xml:space="preserve"> running mean of the points scored, the 6 week running mean of point against positions allowed by the opposing team, the position that a player plays,</w:t>
+        <w:t xml:space="preserve"> running mean of the points scored, the 6 week running mean of point</w:t>
+      </w:r>
+      <w:r>
+        <w:t>s</w:t>
+      </w:r>
+      <w:r>
+        <w:t xml:space="preserve"> against positions allowed by the opposing team, the position that a player plays,</w:t>
       </w:r>
       <w:r>
         <w:t xml:space="preserve"> the</w:t>
@@ -84,359 +90,379 @@
         <w:t>e</w:t>
       </w:r>
       <w:r>
-        <w:t xml:space="preserve"> beta</w:t>
-      </w:r>
-      <w:r>
-        <w:t xml:space="preserve">. It </w:t>
-      </w:r>
-      <w:r>
-        <w:t>measures the defense effect of the opposing team adjusted for the position.  The defense effect</w:t>
-      </w:r>
-      <w:r>
-        <w:t>s</w:t>
-      </w:r>
-      <w:r>
-        <w:t xml:space="preserve"> of the same position are pooled from the same position specific distribution.</w:t>
-      </w:r>
-    </w:p>
-    <w:p>
-      <w:r>
-        <w:t xml:space="preserve">The last two terms of the true value </w:t>
-      </w:r>
-      <w:r>
-        <w:t>are</w:t>
-      </w:r>
-      <w:r>
-        <w:t xml:space="preserve"> the home and away effect</w:t>
-      </w:r>
-      <w:r>
-        <w:t>s</w:t>
-      </w:r>
-      <w:r>
-        <w:t xml:space="preserve"> on a player.  They are some sort of random effect</w:t>
-      </w:r>
-      <w:r>
-        <w:t>s</w:t>
-      </w:r>
-      <w:r>
-        <w:t>, which are pooled based on the same rank and position.</w:t>
-      </w:r>
-    </w:p>
-    <w:p>
-      <w:r>
-        <w:t>9</w:t>
-      </w:r>
-    </w:p>
-    <w:p>
-      <w:r>
-        <w:t xml:space="preserve">Here is a diagram of the DAG model.  We model the defense effect, as how well a particular team’s defense has performed against the player’s position.  </w:t>
-      </w:r>
-    </w:p>
-    <w:p>
-      <w:r>
-        <w:t xml:space="preserve">We pool the effect based on the position of the player.   That is, the defense effect, </w:t>
-      </w:r>
-      <w:proofErr w:type="spellStart"/>
-      <w:r>
-        <w:t>beta_p</w:t>
-      </w:r>
-      <w:proofErr w:type="spellEnd"/>
-      <w:r>
-        <w:t xml:space="preserve">, is normally distributed with mean </w:t>
-      </w:r>
-      <w:proofErr w:type="spellStart"/>
-      <w:r>
-        <w:t>delta_p</w:t>
-      </w:r>
-      <w:proofErr w:type="spellEnd"/>
-      <w:r>
-        <w:t xml:space="preserve"> and a constant diffuse variance.  The hyperparameter </w:t>
-      </w:r>
-      <w:proofErr w:type="spellStart"/>
-      <w:r>
-        <w:t>delta_p</w:t>
-      </w:r>
-      <w:proofErr w:type="spellEnd"/>
-      <w:r>
-        <w:t xml:space="preserve"> is distributed with </w:t>
-      </w:r>
-      <w:r>
-        <w:t xml:space="preserve">a </w:t>
-      </w:r>
-      <w:r>
-        <w:t>non</w:t>
-      </w:r>
-      <w:r>
-        <w:t>-</w:t>
-      </w:r>
-      <w:r>
-        <w:t xml:space="preserve">informative prior   </w:t>
-      </w:r>
-    </w:p>
-    <w:p>
-      <w:r>
-        <w:t>10</w:t>
-      </w:r>
-    </w:p>
-    <w:p>
-      <w:r>
-        <w:t xml:space="preserve">We model that each position and rank pair </w:t>
-      </w:r>
-      <w:proofErr w:type="gramStart"/>
-      <w:r>
-        <w:t>has</w:t>
-      </w:r>
-      <w:r>
         <w:t xml:space="preserve"> </w:t>
-      </w:r>
-      <w:r>
-        <w:t xml:space="preserve"> the</w:t>
-      </w:r>
-      <w:proofErr w:type="gramEnd"/>
-      <w:r>
-        <w:t xml:space="preserve"> same home and away effect.  Those effects, </w:t>
-      </w:r>
-      <w:proofErr w:type="spellStart"/>
-      <w:r>
-        <w:t>beta_home</w:t>
-      </w:r>
-      <w:proofErr w:type="spellEnd"/>
-      <w:r>
-        <w:t xml:space="preserve"> and </w:t>
-      </w:r>
-      <w:proofErr w:type="spellStart"/>
-      <w:r>
-        <w:t>beta_away</w:t>
-      </w:r>
-      <w:proofErr w:type="spellEnd"/>
-      <w:r>
-        <w:t xml:space="preserve">, for a specific rank are pooled together from the same rank specific normal distribution with </w:t>
-      </w:r>
-      <w:proofErr w:type="spellStart"/>
-      <w:r>
-        <w:t>eta_r</w:t>
-      </w:r>
-      <w:proofErr w:type="spellEnd"/>
-      <w:r>
-        <w:t xml:space="preserve"> and </w:t>
-      </w:r>
-      <w:proofErr w:type="spellStart"/>
-      <w:r>
-        <w:t>rho_r</w:t>
-      </w:r>
-      <w:proofErr w:type="spellEnd"/>
-      <w:r>
-        <w:t xml:space="preserve">, and a constant variance.   The </w:t>
-      </w:r>
-      <w:proofErr w:type="spellStart"/>
-      <w:r>
-        <w:t>eta_r</w:t>
-      </w:r>
-      <w:proofErr w:type="spellEnd"/>
-      <w:r>
-        <w:t xml:space="preserve"> and </w:t>
-      </w:r>
-      <w:proofErr w:type="spellStart"/>
-      <w:r>
-        <w:t>rho_r</w:t>
-      </w:r>
-      <w:proofErr w:type="spellEnd"/>
-      <w:r>
-        <w:t xml:space="preserve"> are hyperparameters distributed with a non-informative prior.</w:t>
-      </w:r>
-    </w:p>
-    <w:p>
-      <w:r>
-        <w:br w:type="page"/>
-      </w:r>
-    </w:p>
-    <w:p/>
-    <w:p>
-      <w:r>
-        <w:t>11</w:t>
-      </w:r>
-    </w:p>
-    <w:p>
-      <w:r>
-        <w:t xml:space="preserve">We use proper prior to approximate non-informative improper prior in JAGS.  Sigma is an </w:t>
-      </w:r>
-      <w:proofErr w:type="spellStart"/>
-      <w:r>
-        <w:t>inv</w:t>
-      </w:r>
-      <w:proofErr w:type="spellEnd"/>
-      <w:r>
-        <w:t xml:space="preserve">-gamma of </w:t>
-      </w:r>
-      <w:r>
-        <w:t xml:space="preserve">with parameters: </w:t>
-      </w:r>
-      <w:r>
-        <w:t xml:space="preserve">.0001.  The rest of the hyperparameters, delta, eta, and rho are all using normal distribution of </w:t>
-      </w:r>
-      <w:r>
-        <w:t xml:space="preserve">mean of </w:t>
-      </w:r>
-      <w:r>
-        <w:t xml:space="preserve">0 and </w:t>
-      </w:r>
-      <w:r>
-        <w:t xml:space="preserve">variance of </w:t>
-      </w:r>
-      <w:r>
-        <w:t>10000 square.  We have checked from the output of the result that those variance values are not restrictive.</w:t>
-      </w:r>
-    </w:p>
-    <w:p>
-      <w:r>
-        <w:t>12</w:t>
-      </w:r>
-    </w:p>
-    <w:p>
-      <w:r>
-        <w:t xml:space="preserve">The BUG model is a relative straight forward translation from the DAG model.  Note that care has been taken to make sure the </w:t>
-      </w:r>
-      <w:proofErr w:type="spellStart"/>
-      <w:proofErr w:type="gramStart"/>
-      <w:r>
-        <w:t>X.defense</w:t>
-      </w:r>
-      <w:proofErr w:type="spellEnd"/>
-      <w:proofErr w:type="gramEnd"/>
-      <w:r>
-        <w:t xml:space="preserve">, </w:t>
-      </w:r>
-      <w:proofErr w:type="spellStart"/>
-      <w:r>
-        <w:t>X.home</w:t>
-      </w:r>
-      <w:proofErr w:type="spellEnd"/>
-      <w:r>
-        <w:t xml:space="preserve"> and </w:t>
-      </w:r>
-      <w:proofErr w:type="spellStart"/>
-      <w:r>
-        <w:t>X.away</w:t>
-      </w:r>
-      <w:proofErr w:type="spellEnd"/>
-      <w:r>
-        <w:t xml:space="preserve"> matches the indexing for the for loops.</w:t>
-      </w:r>
-    </w:p>
-    <w:p>
-      <w:r>
-        <w:t>13</w:t>
-      </w:r>
-    </w:p>
-    <w:p>
-      <w:r>
-        <w:t>We use JAGS and R to run this model.  As initialization, we set up 4 chains with different over-dispersed starting points to effectively expose the parameter space.</w:t>
-      </w:r>
-    </w:p>
-    <w:p>
-      <w:r>
-        <w:t>We use the data from 2016 for training the model.  2016 is the most recent data set with a full season.</w:t>
-      </w:r>
-    </w:p>
-    <w:p>
-      <w:r>
-        <w:t>We set aside the last week of 2016 data for testing the model prediction accuracy</w:t>
-      </w:r>
-    </w:p>
-    <w:p>
-      <w:r>
-        <w:t xml:space="preserve">For convergence, we used trace plots and </w:t>
-      </w:r>
-      <w:proofErr w:type="spellStart"/>
-      <w:r>
-        <w:t>gelman</w:t>
-      </w:r>
-      <w:proofErr w:type="spellEnd"/>
-      <w:r>
-        <w:t xml:space="preserve"> statistics to check.</w:t>
-      </w:r>
-    </w:p>
-    <w:p>
-      <w:r>
-        <w:t>We run enough iterations to get an effective sample size of 400 or higher for all parameters.</w:t>
-      </w:r>
-    </w:p>
-    <w:p>
-      <w:r>
-        <w:t>14</w:t>
-      </w:r>
-    </w:p>
-    <w:p>
-      <w:r>
-        <w:t xml:space="preserve">Here is a sample of trace plots for convergence diagnostic and the </w:t>
-      </w:r>
-      <w:proofErr w:type="spellStart"/>
-      <w:r>
-        <w:t>gelman</w:t>
-      </w:r>
-      <w:proofErr w:type="spellEnd"/>
-      <w:r>
-        <w:t xml:space="preserve"> statistics.</w:t>
-      </w:r>
-    </w:p>
-    <w:p>
-      <w:r>
-        <w:t xml:space="preserve">As we can see, the trace plots are well distributed and the </w:t>
-      </w:r>
-      <w:proofErr w:type="spellStart"/>
-      <w:r>
-        <w:t>gelman</w:t>
-      </w:r>
-      <w:proofErr w:type="spellEnd"/>
-      <w:r>
-        <w:t xml:space="preserve"> statistics all have </w:t>
-      </w:r>
-      <w:proofErr w:type="gramStart"/>
-      <w:r>
-        <w:t>a</w:t>
-      </w:r>
-      <w:proofErr w:type="gramEnd"/>
-      <w:r>
-        <w:t xml:space="preserve"> upper bound less than 1.01</w:t>
-      </w:r>
-    </w:p>
-    <w:p>
-      <w:r>
-        <w:t>15</w:t>
-      </w:r>
-    </w:p>
-    <w:p>
-      <w:r>
-        <w:t>Here is a summary of the effective sample size of all parameters.  Note that some beta away parameters have a slow mix in.  Therefore, we use thinning to achieve the same desired effective sample size with a more reasonable number of iterations</w:t>
-      </w:r>
-    </w:p>
-    <w:p>
-      <w:r>
-        <w:t>16</w:t>
-      </w:r>
-    </w:p>
-    <w:p>
-      <w:r>
-        <w:t xml:space="preserve">Here are some of the summary results for the model parameters.  Here, the </w:t>
-      </w:r>
-      <w:proofErr w:type="spellStart"/>
-      <w:r>
-        <w:t>beta.defense</w:t>
-      </w:r>
-      <w:proofErr w:type="spellEnd"/>
-      <w:r>
-        <w:t xml:space="preserve">[1] corresponds to the PK position defense effect, and the </w:t>
-      </w:r>
-      <w:proofErr w:type="spellStart"/>
-      <w:r>
-        <w:t>beta.defense</w:t>
-      </w:r>
-      <w:proofErr w:type="spellEnd"/>
-      <w:r>
-        <w:t xml:space="preserve">[2] corresponds to the QB position defense effect.   </w:t>
       </w:r>
       <w:bookmarkStart w:id="0" w:name="_GoBack"/>
       <w:bookmarkEnd w:id="0"/>
+      <w:r>
+        <w:t>beta</w:t>
+      </w:r>
+      <w:r>
+        <w:t xml:space="preserve">. It </w:t>
+      </w:r>
+      <w:r>
+        <w:t>measures the defense effect of the opposing team adjusted for the position.  The defense effect</w:t>
+      </w:r>
+      <w:r>
+        <w:t>s</w:t>
+      </w:r>
+      <w:r>
+        <w:t xml:space="preserve"> of the same position are pooled from the same position specific distribution.</w:t>
+      </w:r>
+    </w:p>
+    <w:p>
+      <w:r>
+        <w:t xml:space="preserve">The last two terms of the true value </w:t>
+      </w:r>
+      <w:r>
+        <w:t>are</w:t>
+      </w:r>
+      <w:r>
+        <w:t xml:space="preserve"> the home and away effect</w:t>
+      </w:r>
+      <w:r>
+        <w:t>s</w:t>
+      </w:r>
+      <w:r>
+        <w:t xml:space="preserve"> on a player.  They are some sort of random effect</w:t>
+      </w:r>
+      <w:r>
+        <w:t>s</w:t>
+      </w:r>
+      <w:r>
+        <w:t>, which are pooled based on the same rank and position.</w:t>
+      </w:r>
+    </w:p>
+    <w:p>
+      <w:r>
+        <w:t>9</w:t>
+      </w:r>
+    </w:p>
+    <w:p>
+      <w:r>
+        <w:t xml:space="preserve">Here is a diagram of the DAG model.  We model the defense effect, as how well a particular team’s defense has performed against the player’s position.  </w:t>
+      </w:r>
+    </w:p>
+    <w:p>
+      <w:r>
+        <w:t xml:space="preserve">We pool the effect based on the position of the player.   That is, the defense effect, </w:t>
+      </w:r>
+      <w:proofErr w:type="spellStart"/>
+      <w:r>
+        <w:t>beta_p</w:t>
+      </w:r>
+      <w:proofErr w:type="spellEnd"/>
+      <w:r>
+        <w:t xml:space="preserve">, is normally distributed with mean </w:t>
+      </w:r>
+      <w:proofErr w:type="spellStart"/>
+      <w:r>
+        <w:t>delta_p</w:t>
+      </w:r>
+      <w:proofErr w:type="spellEnd"/>
+      <w:r>
+        <w:t xml:space="preserve"> and a constant diffuse variance.  The hyperparameter </w:t>
+      </w:r>
+      <w:proofErr w:type="spellStart"/>
+      <w:r>
+        <w:t>delta_p</w:t>
+      </w:r>
+      <w:proofErr w:type="spellEnd"/>
+      <w:r>
+        <w:t xml:space="preserve"> is distributed with </w:t>
+      </w:r>
+      <w:r>
+        <w:t xml:space="preserve">a </w:t>
+      </w:r>
+      <w:r>
+        <w:t>non</w:t>
+      </w:r>
+      <w:r>
+        <w:t>-</w:t>
+      </w:r>
+      <w:r>
+        <w:t xml:space="preserve">informative prior   </w:t>
+      </w:r>
+    </w:p>
+    <w:p>
+      <w:r>
+        <w:t>10</w:t>
+      </w:r>
+    </w:p>
+    <w:p>
+      <w:r>
+        <w:t xml:space="preserve">We model that each position and rank pair </w:t>
+      </w:r>
+      <w:proofErr w:type="gramStart"/>
+      <w:r>
+        <w:t>has</w:t>
+      </w:r>
+      <w:r>
+        <w:t xml:space="preserve"> </w:t>
+      </w:r>
+      <w:r>
+        <w:t xml:space="preserve"> the</w:t>
+      </w:r>
+      <w:proofErr w:type="gramEnd"/>
+      <w:r>
+        <w:t xml:space="preserve"> same home and away effect.  Those effects, </w:t>
+      </w:r>
+      <w:proofErr w:type="spellStart"/>
+      <w:r>
+        <w:t>beta_home</w:t>
+      </w:r>
+      <w:proofErr w:type="spellEnd"/>
+      <w:r>
+        <w:t xml:space="preserve"> and </w:t>
+      </w:r>
+      <w:proofErr w:type="spellStart"/>
+      <w:r>
+        <w:t>beta_away</w:t>
+      </w:r>
+      <w:proofErr w:type="spellEnd"/>
+      <w:r>
+        <w:t xml:space="preserve">, for a specific rank are pooled together from the same rank specific normal distribution with </w:t>
+      </w:r>
+      <w:proofErr w:type="spellStart"/>
+      <w:r>
+        <w:t>eta_r</w:t>
+      </w:r>
+      <w:proofErr w:type="spellEnd"/>
+      <w:r>
+        <w:t xml:space="preserve"> and </w:t>
+      </w:r>
+      <w:proofErr w:type="spellStart"/>
+      <w:r>
+        <w:t>rho_r</w:t>
+      </w:r>
+      <w:proofErr w:type="spellEnd"/>
+      <w:r>
+        <w:t xml:space="preserve">, and a constant variance.   The </w:t>
+      </w:r>
+      <w:proofErr w:type="spellStart"/>
+      <w:r>
+        <w:t>eta_r</w:t>
+      </w:r>
+      <w:proofErr w:type="spellEnd"/>
+      <w:r>
+        <w:t xml:space="preserve"> and </w:t>
+      </w:r>
+      <w:proofErr w:type="spellStart"/>
+      <w:r>
+        <w:t>rho_r</w:t>
+      </w:r>
+      <w:proofErr w:type="spellEnd"/>
+      <w:r>
+        <w:t xml:space="preserve"> are hyperparameters distributed with a non-informative prior.</w:t>
+      </w:r>
+    </w:p>
+    <w:p>
+      <w:r>
+        <w:br w:type="page"/>
+      </w:r>
+    </w:p>
+    <w:p/>
+    <w:p>
+      <w:r>
+        <w:t>11</w:t>
+      </w:r>
+    </w:p>
+    <w:p>
+      <w:r>
+        <w:t xml:space="preserve">We use proper prior to approximate non-informative improper prior in JAGS.  Sigma is an </w:t>
+      </w:r>
+      <w:proofErr w:type="spellStart"/>
+      <w:r>
+        <w:t>inv</w:t>
+      </w:r>
+      <w:proofErr w:type="spellEnd"/>
+      <w:r>
+        <w:t xml:space="preserve">-gamma </w:t>
+      </w:r>
+      <w:r>
+        <w:t xml:space="preserve">with parameters: </w:t>
+      </w:r>
+      <w:r>
+        <w:t>.0001.  The rest of the hyperparameters</w:t>
+      </w:r>
+      <w:r>
+        <w:t>:</w:t>
+      </w:r>
+      <w:r>
+        <w:t xml:space="preserve"> delta, eta, and rho are all using normal distribution of </w:t>
+      </w:r>
+      <w:r>
+        <w:t xml:space="preserve">0 </w:t>
+      </w:r>
+      <w:r>
+        <w:t xml:space="preserve">mean </w:t>
+      </w:r>
+      <w:r>
+        <w:t xml:space="preserve">and </w:t>
+      </w:r>
+      <w:r>
+        <w:t>10000 square</w:t>
+      </w:r>
+      <w:r>
+        <w:t xml:space="preserve"> </w:t>
+      </w:r>
+      <w:proofErr w:type="gramStart"/>
+      <w:r>
+        <w:t>variance</w:t>
+      </w:r>
+      <w:proofErr w:type="gramEnd"/>
+      <w:r>
+        <w:t>.  We have checked from the result that those variance values are not restrictive.</w:t>
+      </w:r>
+    </w:p>
+    <w:p>
+      <w:r>
+        <w:t>12</w:t>
+      </w:r>
+    </w:p>
+    <w:p>
+      <w:r>
+        <w:t xml:space="preserve">The BUG model is a relative straight forward translation from the DAG model.  Note that care has been taken to make sure the </w:t>
+      </w:r>
+      <w:proofErr w:type="spellStart"/>
+      <w:proofErr w:type="gramStart"/>
+      <w:r>
+        <w:t>X.defense</w:t>
+      </w:r>
+      <w:proofErr w:type="spellEnd"/>
+      <w:proofErr w:type="gramEnd"/>
+      <w:r>
+        <w:t xml:space="preserve">, </w:t>
+      </w:r>
+      <w:proofErr w:type="spellStart"/>
+      <w:r>
+        <w:t>X.home</w:t>
+      </w:r>
+      <w:proofErr w:type="spellEnd"/>
+      <w:r>
+        <w:t xml:space="preserve"> and </w:t>
+      </w:r>
+      <w:proofErr w:type="spellStart"/>
+      <w:r>
+        <w:t>X.away</w:t>
+      </w:r>
+      <w:proofErr w:type="spellEnd"/>
+      <w:r>
+        <w:t xml:space="preserve"> matches the indexing for the for loops.</w:t>
+      </w:r>
+    </w:p>
+    <w:p>
+      <w:r>
+        <w:t>13</w:t>
+      </w:r>
+    </w:p>
+    <w:p>
+      <w:r>
+        <w:t>We use JAGS and R to run this model.  As initialization, we set up 4 chains with different over-dispersed starting points to effectively expose the parameter space.</w:t>
+      </w:r>
+    </w:p>
+    <w:p>
+      <w:r>
+        <w:t>We use the data from 2016 for training the model.  2016 is the most recent data set with a full season.</w:t>
+      </w:r>
+    </w:p>
+    <w:p>
+      <w:r>
+        <w:t>We set aside the last week of 2016 data for testing the model prediction accuracy</w:t>
+      </w:r>
+    </w:p>
+    <w:p>
+      <w:r>
+        <w:t xml:space="preserve">For convergence, we used trace plots and </w:t>
+      </w:r>
+      <w:proofErr w:type="spellStart"/>
+      <w:r>
+        <w:t>gelman</w:t>
+      </w:r>
+      <w:proofErr w:type="spellEnd"/>
+      <w:r>
+        <w:t xml:space="preserve"> statistics to check.</w:t>
+      </w:r>
+    </w:p>
+    <w:p>
+      <w:r>
+        <w:t>We run enough iterations to get an effective sample size of 400 or higher for all parameters.</w:t>
+      </w:r>
+    </w:p>
+    <w:p>
+      <w:r>
+        <w:t>14</w:t>
+      </w:r>
+    </w:p>
+    <w:p>
+      <w:r>
+        <w:t xml:space="preserve">Here is a sample of trace plots for convergence diagnostic and the </w:t>
+      </w:r>
+      <w:proofErr w:type="spellStart"/>
+      <w:r>
+        <w:t>gelman</w:t>
+      </w:r>
+      <w:proofErr w:type="spellEnd"/>
+      <w:r>
+        <w:t xml:space="preserve"> statistics.</w:t>
+      </w:r>
+    </w:p>
+    <w:p>
+      <w:r>
+        <w:t xml:space="preserve">As we can see, the trace plots are well distributed and the </w:t>
+      </w:r>
+      <w:proofErr w:type="spellStart"/>
+      <w:r>
+        <w:t>gelman</w:t>
+      </w:r>
+      <w:proofErr w:type="spellEnd"/>
+      <w:r>
+        <w:t xml:space="preserve"> statistics all have </w:t>
+      </w:r>
+      <w:proofErr w:type="gramStart"/>
+      <w:r>
+        <w:t>a</w:t>
+      </w:r>
+      <w:proofErr w:type="gramEnd"/>
+      <w:r>
+        <w:t xml:space="preserve"> upper bound less than 1.01</w:t>
+      </w:r>
+    </w:p>
+    <w:p>
+      <w:r>
+        <w:t>15</w:t>
+      </w:r>
+    </w:p>
+    <w:p>
+      <w:r>
+        <w:t>Here is a summary of the effective sample size of all parameters.  Note that some beta away parameters have a slow mix in.  Therefore, we use thinning to achieve the same desired effective sample size with a more reasonable number of iterations</w:t>
+      </w:r>
+    </w:p>
+    <w:p>
+      <w:r>
+        <w:t>16</w:t>
+      </w:r>
+    </w:p>
+    <w:p>
+      <w:r>
+        <w:t xml:space="preserve">Here are some of the summary results for the model parameters.  Here, the </w:t>
+      </w:r>
+      <w:proofErr w:type="spellStart"/>
+      <w:r>
+        <w:t>beta.defense</w:t>
+      </w:r>
+      <w:proofErr w:type="spellEnd"/>
+      <w:r>
+        <w:t xml:space="preserve">[1] corresponds to the PK position defense effect, and the </w:t>
+      </w:r>
+      <w:proofErr w:type="spellStart"/>
+      <w:r>
+        <w:t>beta.defense</w:t>
+      </w:r>
+      <w:proofErr w:type="spellEnd"/>
+      <w:r>
+        <w:t xml:space="preserve">[2] corresponds to the QB position defense effect.   </w:t>
+      </w:r>
     </w:p>
     <w:p/>
     <w:sectPr>
@@ -850,6 +876,7 @@
   <w:style w:type="character" w:default="1" w:styleId="DefaultParagraphFont">
     <w:name w:val="Default Paragraph Font"/>
     <w:uiPriority w:val="1"/>
+    <w:semiHidden/>
     <w:unhideWhenUsed/>
   </w:style>
   <w:style w:type="table" w:default="1" w:styleId="TableNormal">

</xml_diff>